<commit_message>
views added, front-end design changes, removed unnecessary folders, implemented Details, Export Orders and Details for every ordered Travel Package
</commit_message>
<xml_diff>
--- a/AdminApplication/Invoice.docx
+++ b/AdminApplication/Invoice.docx
@@ -2,81 +2,196 @@
 <file path=word/document.xml><?xml version="1.0" encoding="utf-8"?>
 <w:document xmlns:wpc="http://schemas.microsoft.com/office/word/2010/wordprocessingCanvas" xmlns:cx="http://schemas.microsoft.com/office/drawing/2014/chartex" xmlns:cx1="http://schemas.microsoft.com/office/drawing/2015/9/8/chartex" xmlns:cx2="http://schemas.microsoft.com/office/drawing/2015/10/21/chartex" xmlns:cx3="http://schemas.microsoft.com/office/drawing/2016/5/9/chartex" xmlns:cx4="http://schemas.microsoft.com/office/drawing/2016/5/10/chartex" xmlns:cx5="http://schemas.microsoft.com/office/drawing/2016/5/11/chartex" xmlns:cx6="http://schemas.microsoft.com/office/drawing/2016/5/12/chartex" xmlns:cx7="http://schemas.microsoft.com/office/drawing/2016/5/13/chartex" xmlns:cx8="http://schemas.microsoft.com/office/drawing/2016/5/14/chartex" xmlns:mc="http://schemas.openxmlformats.org/markup-compatibility/2006" xmlns:aink="http://schemas.microsoft.com/office/drawing/2016/ink" xmlns:am3d="http://schemas.microsoft.com/office/drawing/2017/model3d" xmlns:o="urn:schemas-microsoft-com:office:office" xmlns:oel="http://schemas.microsoft.com/office/2019/extlst" xmlns:r="http://schemas.openxmlformats.org/officeDocument/2006/relationships" xmlns:m="http://schemas.openxmlformats.org/officeDocument/2006/math" xmlns:v="urn:schemas-microsoft-com:vml" xmlns:wp14="http://schemas.microsoft.com/office/word/2010/wordprocessingDrawing" xmlns:wp="http://schemas.openxmlformats.org/drawingml/2006/wordprocessingDrawing" xmlns:w10="urn:schemas-microsoft-com:office:word" xmlns:w="http://schemas.openxmlformats.org/wordprocessingml/2006/main" xmlns:w14="http://schemas.microsoft.com/office/word/2010/wordml" xmlns:w15="http://schemas.microsoft.com/office/word/2012/wordml" xmlns:w16cex="http://schemas.microsoft.com/office/word/2018/wordml/cex" xmlns:w16cid="http://schemas.microsoft.com/office/word/2016/wordml/cid" xmlns:w16="http://schemas.microsoft.com/office/word/2018/wordml" xmlns:w16du="http://schemas.microsoft.com/office/word/2023/wordml/word16du" xmlns:w16sdtdh="http://schemas.microsoft.com/office/word/2020/wordml/sdtdatahash" xmlns:w16se="http://schemas.microsoft.com/office/word/2015/wordml/symex" xmlns:wpg="http://schemas.microsoft.com/office/word/2010/wordprocessingGroup" xmlns:wpi="http://schemas.microsoft.com/office/word/2010/wordprocessingInk" xmlns:wne="http://schemas.microsoft.com/office/word/2006/wordml" xmlns:wps="http://schemas.microsoft.com/office/word/2010/wordprocessingShape" mc:Ignorable="w14 w15 w16se w16cid w16 w16cex w16sdtdh w16du wp14">
   <w:body>
+    <w:tbl>
+      <w:tblPr>
+        <w:tblW w:w="0" w:type="auto"/>
+        <w:tblLayout w:type="fixed"/>
+        <w:tblCellMar>
+          <w:left w:w="0" w:type="dxa"/>
+          <w:right w:w="0" w:type="dxa"/>
+        </w:tblCellMar>
+        <w:tblLook w:val="04A0" w:firstRow="1" w:lastRow="0" w:firstColumn="1" w:lastColumn="0" w:noHBand="0" w:noVBand="1"/>
+        <w:tblDescription w:val="Invoice header"/>
+      </w:tblPr>
+      <w:tblGrid>
+        <w:gridCol w:w="2088"/>
+        <w:gridCol w:w="288"/>
+        <w:gridCol w:w="8424"/>
+      </w:tblGrid>
+      <w:tr>
+        <w:trPr>
+          <w:trHeight w:hRule="exact" w:val="720"/>
+        </w:trPr>
+        <w:tc>
+          <w:tcPr>
+            <w:tcW w:w="2088" w:type="dxa"/>
+            <w:vAlign w:val="bottom"/>
+          </w:tcPr>
+          <w:p>
+            <w:pPr>
+              <w:pStyle w:val="Date"/>
+            </w:pPr>
+            <w:r>
+              <w:t>{{Date}}</w:t>
+            </w:r>
+          </w:p>
+        </w:tc>
+        <w:tc>
+          <w:tcPr>
+            <w:tcW w:w="288" w:type="dxa"/>
+            <w:vAlign w:val="bottom"/>
+          </w:tcPr>
+          <w:p/>
+        </w:tc>
+        <w:tc>
+          <w:tcPr>
+            <w:tcW w:w="8424" w:type="dxa"/>
+            <w:vAlign w:val="bottom"/>
+          </w:tcPr>
+          <w:p>
+            <w:pPr>
+              <w:pStyle w:val="Title"/>
+            </w:pPr>
+            <w:r>
+              <w:rPr>
+                <w:color w:val="FF0000"/>
+              </w:rPr>
+              <w:t>Invoice No. 1234</w:t>
+            </w:r>
+          </w:p>
+        </w:tc>
+      </w:tr>
+      <w:tr>
+        <w:trPr>
+          <w:trHeight w:hRule="exact" w:val="86"/>
+        </w:trPr>
+        <w:tc>
+          <w:tcPr>
+            <w:tcW w:w="2088" w:type="dxa"/>
+            <w:shd w:val="clear" w:color="auto" w:fill="000000" w:themeFill="text1"/>
+          </w:tcPr>
+          <w:p>
+            <w:pPr>
+              <w:rPr>
+                <w:sz w:val="10"/>
+              </w:rPr>
+            </w:pPr>
+          </w:p>
+        </w:tc>
+        <w:tc>
+          <w:tcPr>
+            <w:tcW w:w="288" w:type="dxa"/>
+          </w:tcPr>
+          <w:p>
+            <w:pPr>
+              <w:rPr>
+                <w:sz w:val="10"/>
+              </w:rPr>
+            </w:pPr>
+          </w:p>
+        </w:tc>
+        <w:tc>
+          <w:tcPr>
+            <w:tcW w:w="8424" w:type="dxa"/>
+            <w:shd w:val="clear" w:color="auto" w:fill="000000" w:themeFill="text1"/>
+          </w:tcPr>
+          <w:p>
+            <w:pPr>
+              <w:rPr>
+                <w:sz w:val="10"/>
+              </w:rPr>
+            </w:pPr>
+          </w:p>
+        </w:tc>
+      </w:tr>
+    </w:tbl>
     <w:p>
       <w:pPr>
-        <w:pStyle w:val="Heading1"/>
-        <w:jc w:val="center"/>
+        <w:pStyle w:val="NoSpacing"/>
+        <w:rPr>
+          <w:lang w:val="mk-MK"/>
+        </w:rPr>
       </w:pPr>
-      <w:r>
-        <w:t>INVOICE</w:t>
-      </w:r>
     </w:p>
     <w:tbl>
       <w:tblPr>
         <w:tblStyle w:val="TableGrid"/>
-        <w:tblW w:w="0" w:type="auto"/>
-        <w:tblLook w:val="04A0" w:firstRow="1" w:lastRow="0" w:firstColumn="1" w:lastColumn="0" w:noHBand="0" w:noVBand="1"/>
+        <w:tblW w:w="10805" w:type="dxa"/>
+        <w:tblInd w:w="-5" w:type="dxa"/>
+        <w:tblLayout w:type="fixed"/>
+        <w:tblLook w:val="04E0" w:firstRow="1" w:lastRow="1" w:firstColumn="1" w:lastColumn="0" w:noHBand="0" w:noVBand="1"/>
+        <w:tblDescription w:val="Invoice table"/>
       </w:tblPr>
       <w:tblGrid>
-        <w:gridCol w:w="4675"/>
-        <w:gridCol w:w="4675"/>
+        <w:gridCol w:w="3196"/>
+        <w:gridCol w:w="628"/>
+        <w:gridCol w:w="992"/>
+        <w:gridCol w:w="2204"/>
+        <w:gridCol w:w="3785"/>
       </w:tblGrid>
       <w:tr>
         <w:tc>
           <w:tcPr>
-            <w:tcW w:w="4675" w:type="dxa"/>
+            <w:tcW w:w="3824" w:type="dxa"/>
+            <w:gridSpan w:val="2"/>
           </w:tcPr>
           <w:p>
-            <w:proofErr w:type="spellStart"/>
+            <w:pPr>
+              <w:jc w:val="center"/>
+              <w:rPr>
+                <w:sz w:val="24"/>
+                <w:szCs w:val="24"/>
+              </w:rPr>
+            </w:pPr>
             <w:r>
               <w:rPr>
-                <w:rFonts w:ascii="Cascadia Mono" w:hAnsi="Cascadia Mono" w:cs="Cascadia Mono"/>
-                <w:color w:val="000000"/>
-                <w:kern w:val="0"/>
-                <w:sz w:val="19"/>
-                <w:szCs w:val="19"/>
+                <w:sz w:val="24"/>
+                <w:szCs w:val="24"/>
               </w:rPr>
               <w:t>OrderNumber</w:t>
             </w:r>
-            <w:proofErr w:type="spellEnd"/>
           </w:p>
         </w:tc>
         <w:tc>
           <w:tcPr>
-            <w:tcW w:w="4675" w:type="dxa"/>
+            <w:tcW w:w="3196" w:type="dxa"/>
+            <w:gridSpan w:val="2"/>
           </w:tcPr>
           <w:p>
+            <w:pPr>
+              <w:jc w:val="center"/>
+              <w:rPr>
+                <w:sz w:val="24"/>
+                <w:szCs w:val="24"/>
+              </w:rPr>
+            </w:pPr>
             <w:r>
               <w:rPr>
-                <w:rFonts w:ascii="Cascadia Mono" w:hAnsi="Cascadia Mono" w:cs="Cascadia Mono"/>
-                <w:color w:val="000000"/>
-                <w:kern w:val="0"/>
-                <w:sz w:val="19"/>
-                <w:szCs w:val="19"/>
+                <w:sz w:val="24"/>
+                <w:szCs w:val="24"/>
               </w:rPr>
-              <w:t>{{</w:t>
+              <w:t>UserName</w:t>
             </w:r>
-            <w:proofErr w:type="spellStart"/>
+          </w:p>
+        </w:tc>
+        <w:tc>
+          <w:tcPr>
+            <w:tcW w:w="3785" w:type="dxa"/>
+          </w:tcPr>
+          <w:p>
+            <w:pPr>
+              <w:jc w:val="center"/>
+              <w:rPr>
+                <w:sz w:val="24"/>
+                <w:szCs w:val="24"/>
+              </w:rPr>
+            </w:pPr>
             <w:r>
               <w:rPr>
-                <w:rFonts w:ascii="Cascadia Mono" w:hAnsi="Cascadia Mono" w:cs="Cascadia Mono"/>
-                <w:color w:val="000000"/>
-                <w:kern w:val="0"/>
-                <w:sz w:val="19"/>
-                <w:szCs w:val="19"/>
+                <w:sz w:val="24"/>
+                <w:szCs w:val="24"/>
               </w:rPr>
-              <w:t>OrderNumber</w:t>
-            </w:r>
-            <w:proofErr w:type="spellEnd"/>
-            <w:r>
-              <w:rPr>
-                <w:rFonts w:ascii="Cascadia Mono" w:hAnsi="Cascadia Mono" w:cs="Cascadia Mono"/>
-                <w:color w:val="000000"/>
-                <w:kern w:val="0"/>
-                <w:sz w:val="19"/>
-                <w:szCs w:val="19"/>
-              </w:rPr>
-              <w:t>}}</w:t>
+              <w:t>Travel Package List</w:t>
             </w:r>
           </w:p>
         </w:tc>
@@ -84,179 +199,118 @@
       <w:tr>
         <w:tc>
           <w:tcPr>
-            <w:tcW w:w="4675" w:type="dxa"/>
+            <w:tcW w:w="3824" w:type="dxa"/>
+            <w:gridSpan w:val="2"/>
           </w:tcPr>
           <w:p>
-            <w:proofErr w:type="spellStart"/>
+            <w:pPr>
+              <w:jc w:val="center"/>
+              <w:rPr>
+                <w:sz w:val="24"/>
+                <w:szCs w:val="24"/>
+              </w:rPr>
+            </w:pPr>
             <w:r>
               <w:rPr>
-                <w:rFonts w:ascii="Cascadia Mono" w:hAnsi="Cascadia Mono" w:cs="Cascadia Mono"/>
-                <w:color w:val="000000"/>
-                <w:kern w:val="0"/>
-                <w:sz w:val="19"/>
-                <w:szCs w:val="19"/>
+                <w:sz w:val="24"/>
+                <w:szCs w:val="24"/>
               </w:rPr>
-              <w:t>UserName</w:t>
+              <w:t>{{OrderNumber}}</w:t>
             </w:r>
-            <w:proofErr w:type="spellEnd"/>
           </w:p>
         </w:tc>
         <w:tc>
           <w:tcPr>
-            <w:tcW w:w="4675" w:type="dxa"/>
+            <w:tcW w:w="3196" w:type="dxa"/>
+            <w:gridSpan w:val="2"/>
           </w:tcPr>
           <w:p>
+            <w:pPr>
+              <w:jc w:val="center"/>
+              <w:rPr>
+                <w:sz w:val="24"/>
+                <w:szCs w:val="24"/>
+              </w:rPr>
+            </w:pPr>
             <w:r>
               <w:rPr>
-                <w:rFonts w:ascii="Cascadia Mono" w:hAnsi="Cascadia Mono" w:cs="Cascadia Mono"/>
-                <w:color w:val="000000"/>
-                <w:kern w:val="0"/>
-                <w:sz w:val="19"/>
-                <w:szCs w:val="19"/>
+                <w:sz w:val="24"/>
+                <w:szCs w:val="24"/>
               </w:rPr>
-              <w:t>{{</w:t>
+              <w:t>{{UserName}}</w:t>
             </w:r>
-            <w:proofErr w:type="spellStart"/>
+          </w:p>
+        </w:tc>
+        <w:tc>
+          <w:tcPr>
+            <w:tcW w:w="3785" w:type="dxa"/>
+          </w:tcPr>
+          <w:p>
+            <w:pPr>
+              <w:jc w:val="center"/>
+              <w:rPr>
+                <w:rFonts w:cstheme="minorHAnsi"/>
+                <w:sz w:val="24"/>
+                <w:szCs w:val="24"/>
+              </w:rPr>
+            </w:pPr>
             <w:r>
               <w:rPr>
-                <w:rFonts w:ascii="Cascadia Mono" w:hAnsi="Cascadia Mono" w:cs="Cascadia Mono"/>
+                <w:rFonts w:cstheme="minorHAnsi"/>
                 <w:color w:val="000000"/>
-                <w:kern w:val="0"/>
-                <w:sz w:val="19"/>
-                <w:szCs w:val="19"/>
+                <w:sz w:val="22"/>
+                <w:szCs w:val="22"/>
               </w:rPr>
-              <w:t>UserName</w:t>
-            </w:r>
-            <w:proofErr w:type="spellEnd"/>
-            <w:r>
-              <w:rPr>
-                <w:rFonts w:ascii="Cascadia Mono" w:hAnsi="Cascadia Mono" w:cs="Cascadia Mono"/>
-                <w:color w:val="000000"/>
-                <w:kern w:val="0"/>
-                <w:sz w:val="19"/>
-                <w:szCs w:val="19"/>
-              </w:rPr>
-              <w:t>}}</w:t>
+              <w:t>{{TravelPackageList}}</w:t>
             </w:r>
           </w:p>
         </w:tc>
       </w:tr>
       <w:tr>
+        <w:trPr>
+          <w:gridAfter w:val="2"/>
+          <w:wAfter w:w="5989" w:type="dxa"/>
+        </w:trPr>
         <w:tc>
           <w:tcPr>
-            <w:tcW w:w="4675" w:type="dxa"/>
+            <w:tcW w:w="3196" w:type="dxa"/>
           </w:tcPr>
           <w:p>
-            <w:proofErr w:type="spellStart"/>
+            <w:pPr>
+              <w:jc w:val="right"/>
+              <w:rPr>
+                <w:sz w:val="24"/>
+                <w:szCs w:val="24"/>
+              </w:rPr>
+            </w:pPr>
             <w:r>
               <w:rPr>
-                <w:rFonts w:ascii="Cascadia Mono" w:hAnsi="Cascadia Mono" w:cs="Cascadia Mono"/>
-                <w:color w:val="000000"/>
-                <w:kern w:val="0"/>
-                <w:sz w:val="19"/>
-                <w:szCs w:val="19"/>
+                <w:sz w:val="24"/>
+                <w:szCs w:val="24"/>
               </w:rPr>
-              <w:t>ProductList</w:t>
+              <w:t>TotalPrice Due</w:t>
             </w:r>
-            <w:proofErr w:type="spellEnd"/>
           </w:p>
         </w:tc>
         <w:tc>
           <w:tcPr>
-            <w:tcW w:w="4675" w:type="dxa"/>
+            <w:tcW w:w="1620" w:type="dxa"/>
+            <w:gridSpan w:val="2"/>
           </w:tcPr>
           <w:p>
+            <w:pPr>
+              <w:jc w:val="right"/>
+              <w:rPr>
+                <w:sz w:val="24"/>
+                <w:szCs w:val="24"/>
+              </w:rPr>
+            </w:pPr>
             <w:r>
               <w:rPr>
-                <w:rFonts w:ascii="Cascadia Mono" w:hAnsi="Cascadia Mono" w:cs="Cascadia Mono"/>
-                <w:color w:val="000000"/>
-                <w:kern w:val="0"/>
-                <w:sz w:val="19"/>
-                <w:szCs w:val="19"/>
+                <w:sz w:val="24"/>
+                <w:szCs w:val="24"/>
               </w:rPr>
-              <w:t>{{</w:t>
-            </w:r>
-            <w:proofErr w:type="spellStart"/>
-            <w:r>
-              <w:rPr>
-                <w:rFonts w:ascii="Cascadia Mono" w:hAnsi="Cascadia Mono" w:cs="Cascadia Mono"/>
-                <w:color w:val="000000"/>
-                <w:kern w:val="0"/>
-                <w:sz w:val="19"/>
-                <w:szCs w:val="19"/>
-              </w:rPr>
-              <w:t>ProductList</w:t>
-            </w:r>
-            <w:proofErr w:type="spellEnd"/>
-            <w:r>
-              <w:rPr>
-                <w:rFonts w:ascii="Cascadia Mono" w:hAnsi="Cascadia Mono" w:cs="Cascadia Mono"/>
-                <w:color w:val="000000"/>
-                <w:kern w:val="0"/>
-                <w:sz w:val="19"/>
-                <w:szCs w:val="19"/>
-              </w:rPr>
-              <w:t>}}</w:t>
-            </w:r>
-          </w:p>
-        </w:tc>
-      </w:tr>
-      <w:tr>
-        <w:tc>
-          <w:tcPr>
-            <w:tcW w:w="4675" w:type="dxa"/>
-          </w:tcPr>
-          <w:p>
-            <w:proofErr w:type="spellStart"/>
-            <w:r>
-              <w:rPr>
-                <w:rFonts w:ascii="Cascadia Mono" w:hAnsi="Cascadia Mono" w:cs="Cascadia Mono"/>
-                <w:color w:val="000000"/>
-                <w:kern w:val="0"/>
-                <w:sz w:val="19"/>
-                <w:szCs w:val="19"/>
-              </w:rPr>
-              <w:t>TotalPrice</w:t>
-            </w:r>
-            <w:proofErr w:type="spellEnd"/>
-          </w:p>
-        </w:tc>
-        <w:tc>
-          <w:tcPr>
-            <w:tcW w:w="4675" w:type="dxa"/>
-          </w:tcPr>
-          <w:p>
-            <w:r>
-              <w:rPr>
-                <w:rFonts w:ascii="Cascadia Mono" w:hAnsi="Cascadia Mono" w:cs="Cascadia Mono"/>
-                <w:color w:val="000000"/>
-                <w:kern w:val="0"/>
-                <w:sz w:val="19"/>
-                <w:szCs w:val="19"/>
-              </w:rPr>
-              <w:t>{{</w:t>
-            </w:r>
-            <w:proofErr w:type="spellStart"/>
-            <w:r>
-              <w:rPr>
-                <w:rFonts w:ascii="Cascadia Mono" w:hAnsi="Cascadia Mono" w:cs="Cascadia Mono"/>
-                <w:color w:val="000000"/>
-                <w:kern w:val="0"/>
-                <w:sz w:val="19"/>
-                <w:szCs w:val="19"/>
-              </w:rPr>
-              <w:t>TotalPrice</w:t>
-            </w:r>
-            <w:proofErr w:type="spellEnd"/>
-            <w:r>
-              <w:rPr>
-                <w:rFonts w:ascii="Cascadia Mono" w:hAnsi="Cascadia Mono" w:cs="Cascadia Mono"/>
-                <w:color w:val="000000"/>
-                <w:kern w:val="0"/>
-                <w:sz w:val="19"/>
-                <w:szCs w:val="19"/>
-              </w:rPr>
-              <w:t>}}</w:t>
+              <w:t>{{TotalPrice}}</w:t>
             </w:r>
           </w:p>
         </w:tc>
@@ -264,13 +318,230 @@
     </w:tbl>
     <w:p/>
     <w:sectPr>
-      <w:pgSz w:w="12240" w:h="15840"/>
-      <w:pgMar w:top="1440" w:right="1440" w:bottom="1440" w:left="1440" w:header="720" w:footer="720" w:gutter="0"/>
-      <w:cols w:space="720"/>
+      <w:headerReference w:type="default" r:id="rId6"/>
+      <w:footerReference w:type="first" r:id="rId7"/>
+      <w:pgSz w:w="12240" w:h="15840" w:code="1"/>
+      <w:pgMar w:top="1080" w:right="720" w:bottom="2880" w:left="720" w:header="1080" w:footer="720" w:gutter="0"/>
+      <w:cols w:space="708"/>
+      <w:titlePg/>
       <w:docGrid w:linePitch="360"/>
     </w:sectPr>
   </w:body>
 </w:document>
+</file>
+
+<file path=word/endnotes.xml><?xml version="1.0" encoding="utf-8"?>
+<w:endnotes xmlns:wpc="http://schemas.microsoft.com/office/word/2010/wordprocessingCanvas" xmlns:cx="http://schemas.microsoft.com/office/drawing/2014/chartex" xmlns:cx1="http://schemas.microsoft.com/office/drawing/2015/9/8/chartex" xmlns:cx2="http://schemas.microsoft.com/office/drawing/2015/10/21/chartex" xmlns:cx3="http://schemas.microsoft.com/office/drawing/2016/5/9/chartex" xmlns:cx4="http://schemas.microsoft.com/office/drawing/2016/5/10/chartex" xmlns:cx5="http://schemas.microsoft.com/office/drawing/2016/5/11/chartex" xmlns:cx6="http://schemas.microsoft.com/office/drawing/2016/5/12/chartex" xmlns:cx7="http://schemas.microsoft.com/office/drawing/2016/5/13/chartex" xmlns:cx8="http://schemas.microsoft.com/office/drawing/2016/5/14/chartex" xmlns:mc="http://schemas.openxmlformats.org/markup-compatibility/2006" xmlns:aink="http://schemas.microsoft.com/office/drawing/2016/ink" xmlns:am3d="http://schemas.microsoft.com/office/drawing/2017/model3d" xmlns:o="urn:schemas-microsoft-com:office:office" xmlns:oel="http://schemas.microsoft.com/office/2019/extlst" xmlns:r="http://schemas.openxmlformats.org/officeDocument/2006/relationships" xmlns:m="http://schemas.openxmlformats.org/officeDocument/2006/math" xmlns:v="urn:schemas-microsoft-com:vml" xmlns:wp14="http://schemas.microsoft.com/office/word/2010/wordprocessingDrawing" xmlns:wp="http://schemas.openxmlformats.org/drawingml/2006/wordprocessingDrawing" xmlns:w10="urn:schemas-microsoft-com:office:word" xmlns:w="http://schemas.openxmlformats.org/wordprocessingml/2006/main" xmlns:w14="http://schemas.microsoft.com/office/word/2010/wordml" xmlns:w15="http://schemas.microsoft.com/office/word/2012/wordml" xmlns:w16cex="http://schemas.microsoft.com/office/word/2018/wordml/cex" xmlns:w16cid="http://schemas.microsoft.com/office/word/2016/wordml/cid" xmlns:w16="http://schemas.microsoft.com/office/word/2018/wordml" xmlns:w16du="http://schemas.microsoft.com/office/word/2023/wordml/word16du" xmlns:w16sdtdh="http://schemas.microsoft.com/office/word/2020/wordml/sdtdatahash" xmlns:w16se="http://schemas.microsoft.com/office/word/2015/wordml/symex" xmlns:wpg="http://schemas.microsoft.com/office/word/2010/wordprocessingGroup" xmlns:wpi="http://schemas.microsoft.com/office/word/2010/wordprocessingInk" xmlns:wne="http://schemas.microsoft.com/office/word/2006/wordml" xmlns:wps="http://schemas.microsoft.com/office/word/2010/wordprocessingShape" mc:Ignorable="w14 w15 w16se w16cid w16 w16cex w16sdtdh w16du wp14">
+  <w:endnote w:type="separator" w:id="-1">
+    <w:p>
+      <w:pPr>
+        <w:spacing w:after="0" w:line="240" w:lineRule="auto"/>
+      </w:pPr>
+      <w:r>
+        <w:separator/>
+      </w:r>
+    </w:p>
+  </w:endnote>
+  <w:endnote w:type="continuationSeparator" w:id="0">
+    <w:p>
+      <w:pPr>
+        <w:spacing w:after="0" w:line="240" w:lineRule="auto"/>
+      </w:pPr>
+      <w:r>
+        <w:continuationSeparator/>
+      </w:r>
+    </w:p>
+  </w:endnote>
+</w:endnotes>
+</file>
+
+<file path=word/footer1.xml><?xml version="1.0" encoding="utf-8"?>
+<w:ftr xmlns:wpc="http://schemas.microsoft.com/office/word/2010/wordprocessingCanvas" xmlns:cx="http://schemas.microsoft.com/office/drawing/2014/chartex" xmlns:cx1="http://schemas.microsoft.com/office/drawing/2015/9/8/chartex" xmlns:cx2="http://schemas.microsoft.com/office/drawing/2015/10/21/chartex" xmlns:cx3="http://schemas.microsoft.com/office/drawing/2016/5/9/chartex" xmlns:cx4="http://schemas.microsoft.com/office/drawing/2016/5/10/chartex" xmlns:cx5="http://schemas.microsoft.com/office/drawing/2016/5/11/chartex" xmlns:cx6="http://schemas.microsoft.com/office/drawing/2016/5/12/chartex" xmlns:cx7="http://schemas.microsoft.com/office/drawing/2016/5/13/chartex" xmlns:cx8="http://schemas.microsoft.com/office/drawing/2016/5/14/chartex" xmlns:mc="http://schemas.openxmlformats.org/markup-compatibility/2006" xmlns:aink="http://schemas.microsoft.com/office/drawing/2016/ink" xmlns:am3d="http://schemas.microsoft.com/office/drawing/2017/model3d" xmlns:o="urn:schemas-microsoft-com:office:office" xmlns:oel="http://schemas.microsoft.com/office/2019/extlst" xmlns:r="http://schemas.openxmlformats.org/officeDocument/2006/relationships" xmlns:m="http://schemas.openxmlformats.org/officeDocument/2006/math" xmlns:v="urn:schemas-microsoft-com:vml" xmlns:wp14="http://schemas.microsoft.com/office/word/2010/wordprocessingDrawing" xmlns:wp="http://schemas.openxmlformats.org/drawingml/2006/wordprocessingDrawing" xmlns:w10="urn:schemas-microsoft-com:office:word" xmlns:w="http://schemas.openxmlformats.org/wordprocessingml/2006/main" xmlns:w14="http://schemas.microsoft.com/office/word/2010/wordml" xmlns:w15="http://schemas.microsoft.com/office/word/2012/wordml" xmlns:w16cex="http://schemas.microsoft.com/office/word/2018/wordml/cex" xmlns:w16cid="http://schemas.microsoft.com/office/word/2016/wordml/cid" xmlns:w16="http://schemas.microsoft.com/office/word/2018/wordml" xmlns:w16du="http://schemas.microsoft.com/office/word/2023/wordml/word16du" xmlns:w16sdtdh="http://schemas.microsoft.com/office/word/2020/wordml/sdtdatahash" xmlns:w16se="http://schemas.microsoft.com/office/word/2015/wordml/symex" xmlns:wpg="http://schemas.microsoft.com/office/word/2010/wordprocessingGroup" xmlns:wpi="http://schemas.microsoft.com/office/word/2010/wordprocessingInk" xmlns:wne="http://schemas.microsoft.com/office/word/2006/wordml" xmlns:wps="http://schemas.microsoft.com/office/word/2010/wordprocessingShape" mc:Ignorable="w14 w15 w16se w16cid w16 w16cex w16sdtdh w16du wp14">
+  <w:p>
+    <w:pPr>
+      <w:pStyle w:val="Footer"/>
+      <w:ind w:left="0"/>
+    </w:pPr>
+  </w:p>
+</w:ftr>
+</file>
+
+<file path=word/footnotes.xml><?xml version="1.0" encoding="utf-8"?>
+<w:footnotes xmlns:wpc="http://schemas.microsoft.com/office/word/2010/wordprocessingCanvas" xmlns:cx="http://schemas.microsoft.com/office/drawing/2014/chartex" xmlns:cx1="http://schemas.microsoft.com/office/drawing/2015/9/8/chartex" xmlns:cx2="http://schemas.microsoft.com/office/drawing/2015/10/21/chartex" xmlns:cx3="http://schemas.microsoft.com/office/drawing/2016/5/9/chartex" xmlns:cx4="http://schemas.microsoft.com/office/drawing/2016/5/10/chartex" xmlns:cx5="http://schemas.microsoft.com/office/drawing/2016/5/11/chartex" xmlns:cx6="http://schemas.microsoft.com/office/drawing/2016/5/12/chartex" xmlns:cx7="http://schemas.microsoft.com/office/drawing/2016/5/13/chartex" xmlns:cx8="http://schemas.microsoft.com/office/drawing/2016/5/14/chartex" xmlns:mc="http://schemas.openxmlformats.org/markup-compatibility/2006" xmlns:aink="http://schemas.microsoft.com/office/drawing/2016/ink" xmlns:am3d="http://schemas.microsoft.com/office/drawing/2017/model3d" xmlns:o="urn:schemas-microsoft-com:office:office" xmlns:oel="http://schemas.microsoft.com/office/2019/extlst" xmlns:r="http://schemas.openxmlformats.org/officeDocument/2006/relationships" xmlns:m="http://schemas.openxmlformats.org/officeDocument/2006/math" xmlns:v="urn:schemas-microsoft-com:vml" xmlns:wp14="http://schemas.microsoft.com/office/word/2010/wordprocessingDrawing" xmlns:wp="http://schemas.openxmlformats.org/drawingml/2006/wordprocessingDrawing" xmlns:w10="urn:schemas-microsoft-com:office:word" xmlns:w="http://schemas.openxmlformats.org/wordprocessingml/2006/main" xmlns:w14="http://schemas.microsoft.com/office/word/2010/wordml" xmlns:w15="http://schemas.microsoft.com/office/word/2012/wordml" xmlns:w16cex="http://schemas.microsoft.com/office/word/2018/wordml/cex" xmlns:w16cid="http://schemas.microsoft.com/office/word/2016/wordml/cid" xmlns:w16="http://schemas.microsoft.com/office/word/2018/wordml" xmlns:w16du="http://schemas.microsoft.com/office/word/2023/wordml/word16du" xmlns:w16sdtdh="http://schemas.microsoft.com/office/word/2020/wordml/sdtdatahash" xmlns:w16se="http://schemas.microsoft.com/office/word/2015/wordml/symex" xmlns:wpg="http://schemas.microsoft.com/office/word/2010/wordprocessingGroup" xmlns:wpi="http://schemas.microsoft.com/office/word/2010/wordprocessingInk" xmlns:wne="http://schemas.microsoft.com/office/word/2006/wordml" xmlns:wps="http://schemas.microsoft.com/office/word/2010/wordprocessingShape" mc:Ignorable="w14 w15 w16se w16cid w16 w16cex w16sdtdh w16du wp14">
+  <w:footnote w:type="separator" w:id="-1">
+    <w:p>
+      <w:pPr>
+        <w:spacing w:after="0" w:line="240" w:lineRule="auto"/>
+      </w:pPr>
+      <w:r>
+        <w:separator/>
+      </w:r>
+    </w:p>
+  </w:footnote>
+  <w:footnote w:type="continuationSeparator" w:id="0">
+    <w:p>
+      <w:pPr>
+        <w:spacing w:after="0" w:line="240" w:lineRule="auto"/>
+      </w:pPr>
+      <w:r>
+        <w:continuationSeparator/>
+      </w:r>
+    </w:p>
+  </w:footnote>
+</w:footnotes>
+</file>
+
+<file path=word/header1.xml><?xml version="1.0" encoding="utf-8"?>
+<w:hdr xmlns:wpc="http://schemas.microsoft.com/office/word/2010/wordprocessingCanvas" xmlns:cx="http://schemas.microsoft.com/office/drawing/2014/chartex" xmlns:cx1="http://schemas.microsoft.com/office/drawing/2015/9/8/chartex" xmlns:cx2="http://schemas.microsoft.com/office/drawing/2015/10/21/chartex" xmlns:cx3="http://schemas.microsoft.com/office/drawing/2016/5/9/chartex" xmlns:cx4="http://schemas.microsoft.com/office/drawing/2016/5/10/chartex" xmlns:cx5="http://schemas.microsoft.com/office/drawing/2016/5/11/chartex" xmlns:cx6="http://schemas.microsoft.com/office/drawing/2016/5/12/chartex" xmlns:cx7="http://schemas.microsoft.com/office/drawing/2016/5/13/chartex" xmlns:cx8="http://schemas.microsoft.com/office/drawing/2016/5/14/chartex" xmlns:mc="http://schemas.openxmlformats.org/markup-compatibility/2006" xmlns:aink="http://schemas.microsoft.com/office/drawing/2016/ink" xmlns:am3d="http://schemas.microsoft.com/office/drawing/2017/model3d" xmlns:o="urn:schemas-microsoft-com:office:office" xmlns:oel="http://schemas.microsoft.com/office/2019/extlst" xmlns:r="http://schemas.openxmlformats.org/officeDocument/2006/relationships" xmlns:m="http://schemas.openxmlformats.org/officeDocument/2006/math" xmlns:v="urn:schemas-microsoft-com:vml" xmlns:wp14="http://schemas.microsoft.com/office/word/2010/wordprocessingDrawing" xmlns:wp="http://schemas.openxmlformats.org/drawingml/2006/wordprocessingDrawing" xmlns:w10="urn:schemas-microsoft-com:office:word" xmlns:w="http://schemas.openxmlformats.org/wordprocessingml/2006/main" xmlns:w14="http://schemas.microsoft.com/office/word/2010/wordml" xmlns:w15="http://schemas.microsoft.com/office/word/2012/wordml" xmlns:w16cex="http://schemas.microsoft.com/office/word/2018/wordml/cex" xmlns:w16cid="http://schemas.microsoft.com/office/word/2016/wordml/cid" xmlns:w16="http://schemas.microsoft.com/office/word/2018/wordml" xmlns:w16du="http://schemas.microsoft.com/office/word/2023/wordml/word16du" xmlns:w16sdtdh="http://schemas.microsoft.com/office/word/2020/wordml/sdtdatahash" xmlns:w16se="http://schemas.microsoft.com/office/word/2015/wordml/symex" xmlns:wpg="http://schemas.microsoft.com/office/word/2010/wordprocessingGroup" xmlns:wpi="http://schemas.microsoft.com/office/word/2010/wordprocessingInk" xmlns:wne="http://schemas.microsoft.com/office/word/2006/wordml" xmlns:wps="http://schemas.microsoft.com/office/word/2010/wordprocessingShape" mc:Ignorable="w14 w15 w16se w16cid w16 w16cex w16sdtdh w16du wp14">
+  <w:tbl>
+    <w:tblPr>
+      <w:tblW w:w="5000" w:type="pct"/>
+      <w:tblLayout w:type="fixed"/>
+      <w:tblCellMar>
+        <w:left w:w="0" w:type="dxa"/>
+        <w:right w:w="0" w:type="dxa"/>
+      </w:tblCellMar>
+      <w:tblLook w:val="04A0" w:firstRow="1" w:lastRow="0" w:firstColumn="1" w:lastColumn="0" w:noHBand="0" w:noVBand="1"/>
+      <w:tblDescription w:val="Header Table"/>
+    </w:tblPr>
+    <w:tblGrid>
+      <w:gridCol w:w="2088"/>
+      <w:gridCol w:w="288"/>
+      <w:gridCol w:w="5544"/>
+      <w:gridCol w:w="2880"/>
+    </w:tblGrid>
+    <w:tr>
+      <w:trPr>
+        <w:trHeight w:hRule="exact" w:val="720"/>
+      </w:trPr>
+      <w:tc>
+        <w:tcPr>
+          <w:tcW w:w="2088" w:type="dxa"/>
+          <w:vAlign w:val="bottom"/>
+        </w:tcPr>
+        <w:p>
+          <w:pPr>
+            <w:pStyle w:val="Date"/>
+          </w:pPr>
+          <w:r>
+            <w:t>[Date]</w:t>
+          </w:r>
+        </w:p>
+      </w:tc>
+      <w:tc>
+        <w:tcPr>
+          <w:tcW w:w="288" w:type="dxa"/>
+          <w:vAlign w:val="bottom"/>
+        </w:tcPr>
+        <w:p/>
+      </w:tc>
+      <w:tc>
+        <w:tcPr>
+          <w:tcW w:w="5544" w:type="dxa"/>
+          <w:vAlign w:val="bottom"/>
+        </w:tcPr>
+        <w:p>
+          <w:pPr>
+            <w:pStyle w:val="Title"/>
+          </w:pPr>
+          <w:r>
+            <w:t>Invoice No. 1234</w:t>
+          </w:r>
+        </w:p>
+      </w:tc>
+      <w:tc>
+        <w:tcPr>
+          <w:tcW w:w="2880" w:type="dxa"/>
+          <w:vAlign w:val="bottom"/>
+        </w:tcPr>
+        <w:p>
+          <w:pPr>
+            <w:pStyle w:val="Page"/>
+          </w:pPr>
+          <w:r>
+            <w:t>Pg.</w:t>
+          </w:r>
+          <w:r>
+            <w:fldChar w:fldCharType="begin"/>
+          </w:r>
+          <w:r>
+            <w:instrText xml:space="preserve"> Page \# 0# </w:instrText>
+          </w:r>
+          <w:r>
+            <w:fldChar w:fldCharType="separate"/>
+          </w:r>
+          <w:r>
+            <w:t>03</w:t>
+          </w:r>
+          <w:r>
+            <w:fldChar w:fldCharType="end"/>
+          </w:r>
+        </w:p>
+      </w:tc>
+    </w:tr>
+    <w:tr>
+      <w:trPr>
+        <w:trHeight w:hRule="exact" w:val="86"/>
+      </w:trPr>
+      <w:tc>
+        <w:tcPr>
+          <w:tcW w:w="2088" w:type="dxa"/>
+          <w:shd w:val="clear" w:color="auto" w:fill="000000" w:themeFill="text1"/>
+        </w:tcPr>
+        <w:p>
+          <w:pPr>
+            <w:rPr>
+              <w:sz w:val="10"/>
+            </w:rPr>
+          </w:pPr>
+        </w:p>
+      </w:tc>
+      <w:tc>
+        <w:tcPr>
+          <w:tcW w:w="288" w:type="dxa"/>
+        </w:tcPr>
+        <w:p>
+          <w:pPr>
+            <w:rPr>
+              <w:sz w:val="10"/>
+            </w:rPr>
+          </w:pPr>
+        </w:p>
+      </w:tc>
+      <w:tc>
+        <w:tcPr>
+          <w:tcW w:w="5544" w:type="dxa"/>
+          <w:shd w:val="clear" w:color="auto" w:fill="000000" w:themeFill="text1"/>
+        </w:tcPr>
+        <w:p>
+          <w:pPr>
+            <w:rPr>
+              <w:sz w:val="10"/>
+            </w:rPr>
+          </w:pPr>
+        </w:p>
+      </w:tc>
+      <w:tc>
+        <w:tcPr>
+          <w:tcW w:w="2880" w:type="dxa"/>
+          <w:shd w:val="clear" w:color="auto" w:fill="000000" w:themeFill="text1"/>
+        </w:tcPr>
+        <w:p>
+          <w:pPr>
+            <w:rPr>
+              <w:sz w:val="10"/>
+            </w:rPr>
+          </w:pPr>
+        </w:p>
+      </w:tc>
+    </w:tr>
+  </w:tbl>
+  <w:p>
+    <w:pPr>
+      <w:pStyle w:val="Header"/>
+    </w:pPr>
+  </w:p>
+</w:hdr>
 </file>
 
 <file path=word/styles.xml><?xml version="1.0" encoding="utf-8"?>
@@ -324,8 +595,8 @@
     <w:lsdException w:name="Normal Indent" w:semiHidden="1" w:unhideWhenUsed="1"/>
     <w:lsdException w:name="footnote text" w:semiHidden="1" w:unhideWhenUsed="1"/>
     <w:lsdException w:name="annotation text" w:semiHidden="1" w:unhideWhenUsed="1"/>
-    <w:lsdException w:name="header" w:semiHidden="1" w:unhideWhenUsed="1"/>
-    <w:lsdException w:name="footer" w:semiHidden="1" w:unhideWhenUsed="1"/>
+    <w:lsdException w:name="header" w:semiHidden="1" w:unhideWhenUsed="1" w:qFormat="1"/>
+    <w:lsdException w:name="footer" w:semiHidden="1" w:unhideWhenUsed="1" w:qFormat="1"/>
     <w:lsdException w:name="index heading" w:semiHidden="1" w:unhideWhenUsed="1"/>
     <w:lsdException w:name="caption" w:semiHidden="1" w:uiPriority="35" w:unhideWhenUsed="1" w:qFormat="1"/>
     <w:lsdException w:name="table of figures" w:semiHidden="1" w:unhideWhenUsed="1"/>
@@ -355,8 +626,8 @@
     <w:lsdException w:name="List Number 3" w:semiHidden="1" w:unhideWhenUsed="1"/>
     <w:lsdException w:name="List Number 4" w:semiHidden="1" w:unhideWhenUsed="1"/>
     <w:lsdException w:name="List Number 5" w:semiHidden="1" w:unhideWhenUsed="1"/>
-    <w:lsdException w:name="Title" w:uiPriority="10" w:qFormat="1"/>
-    <w:lsdException w:name="Closing" w:semiHidden="1" w:unhideWhenUsed="1"/>
+    <w:lsdException w:name="Title" w:uiPriority="2" w:qFormat="1"/>
+    <w:lsdException w:name="Closing" w:semiHidden="1" w:uiPriority="4" w:unhideWhenUsed="1" w:qFormat="1"/>
     <w:lsdException w:name="Signature" w:semiHidden="1" w:unhideWhenUsed="1"/>
     <w:lsdException w:name="Default Paragraph Font" w:semiHidden="1" w:uiPriority="1" w:unhideWhenUsed="1"/>
     <w:lsdException w:name="Body Text" w:semiHidden="1" w:unhideWhenUsed="1"/>
@@ -369,7 +640,7 @@
     <w:lsdException w:name="Message Header" w:semiHidden="1" w:unhideWhenUsed="1"/>
     <w:lsdException w:name="Subtitle" w:uiPriority="11" w:qFormat="1"/>
     <w:lsdException w:name="Salutation" w:semiHidden="1" w:unhideWhenUsed="1"/>
-    <w:lsdException w:name="Date" w:semiHidden="1" w:unhideWhenUsed="1"/>
+    <w:lsdException w:name="Date" w:semiHidden="1" w:uiPriority="3" w:unhideWhenUsed="1" w:qFormat="1"/>
     <w:lsdException w:name="Body Text First Indent" w:semiHidden="1" w:unhideWhenUsed="1"/>
     <w:lsdException w:name="Body Text First Indent 2" w:semiHidden="1" w:unhideWhenUsed="1"/>
     <w:lsdException w:name="Note Heading" w:semiHidden="1" w:unhideWhenUsed="1"/>
@@ -447,7 +718,7 @@
     <w:lsdException w:name="Table Web 2" w:semiHidden="1" w:unhideWhenUsed="1"/>
     <w:lsdException w:name="Table Web 3" w:semiHidden="1" w:unhideWhenUsed="1"/>
     <w:lsdException w:name="Balloon Text" w:semiHidden="1" w:unhideWhenUsed="1"/>
-    <w:lsdException w:name="Table Grid" w:uiPriority="39"/>
+    <w:lsdException w:name="Table Grid" w:uiPriority="59"/>
     <w:lsdException w:name="Table Theme" w:semiHidden="1" w:unhideWhenUsed="1"/>
     <w:lsdException w:name="Placeholder Text" w:semiHidden="1"/>
     <w:lsdException w:name="No Spacing" w:uiPriority="1" w:qFormat="1"/>
@@ -673,6 +944,19 @@
   <w:style w:type="paragraph" w:default="1" w:styleId="Normal">
     <w:name w:val="Normal"/>
     <w:qFormat/>
+    <w:rsid w:val="00EA0B80"/>
+    <w:pPr>
+      <w:spacing w:after="180" w:line="336" w:lineRule="auto"/>
+    </w:pPr>
+    <w:rPr>
+      <w:rFonts w:eastAsiaTheme="minorEastAsia"/>
+      <w:color w:val="404040" w:themeColor="text1" w:themeTint="BF"/>
+      <w:kern w:val="0"/>
+      <w:sz w:val="20"/>
+      <w:szCs w:val="20"/>
+      <w:lang w:eastAsia="ja-JP"/>
+      <w14:ligatures w14:val="none"/>
+    </w:rPr>
   </w:style>
   <w:style w:type="paragraph" w:styleId="Heading1">
     <w:name w:val="heading 1"/>
@@ -685,14 +969,17 @@
     <w:pPr>
       <w:keepNext/>
       <w:keepLines/>
-      <w:spacing w:before="360" w:after="80"/>
+      <w:spacing w:before="360" w:after="80" w:line="259" w:lineRule="auto"/>
       <w:outlineLvl w:val="0"/>
     </w:pPr>
     <w:rPr>
       <w:rFonts w:asciiTheme="majorHAnsi" w:eastAsiaTheme="majorEastAsia" w:hAnsiTheme="majorHAnsi" w:cstheme="majorBidi"/>
       <w:color w:val="0F4761" w:themeColor="accent1" w:themeShade="BF"/>
+      <w:kern w:val="2"/>
       <w:sz w:val="40"/>
       <w:szCs w:val="40"/>
+      <w:lang w:eastAsia="en-US"/>
+      <w14:ligatures w14:val="standardContextual"/>
     </w:rPr>
   </w:style>
   <w:style w:type="paragraph" w:styleId="Heading2">
@@ -708,14 +995,17 @@
     <w:pPr>
       <w:keepNext/>
       <w:keepLines/>
-      <w:spacing w:before="160" w:after="80"/>
+      <w:spacing w:before="160" w:after="80" w:line="259" w:lineRule="auto"/>
       <w:outlineLvl w:val="1"/>
     </w:pPr>
     <w:rPr>
       <w:rFonts w:asciiTheme="majorHAnsi" w:eastAsiaTheme="majorEastAsia" w:hAnsiTheme="majorHAnsi" w:cstheme="majorBidi"/>
       <w:color w:val="0F4761" w:themeColor="accent1" w:themeShade="BF"/>
+      <w:kern w:val="2"/>
       <w:sz w:val="32"/>
       <w:szCs w:val="32"/>
+      <w:lang w:eastAsia="en-US"/>
+      <w14:ligatures w14:val="standardContextual"/>
     </w:rPr>
   </w:style>
   <w:style w:type="paragraph" w:styleId="Heading3">
@@ -731,14 +1021,17 @@
     <w:pPr>
       <w:keepNext/>
       <w:keepLines/>
-      <w:spacing w:before="160" w:after="80"/>
+      <w:spacing w:before="160" w:after="80" w:line="259" w:lineRule="auto"/>
       <w:outlineLvl w:val="2"/>
     </w:pPr>
     <w:rPr>
       <w:rFonts w:eastAsiaTheme="majorEastAsia" w:cstheme="majorBidi"/>
       <w:color w:val="0F4761" w:themeColor="accent1" w:themeShade="BF"/>
+      <w:kern w:val="2"/>
       <w:sz w:val="28"/>
       <w:szCs w:val="28"/>
+      <w:lang w:eastAsia="en-US"/>
+      <w14:ligatures w14:val="standardContextual"/>
     </w:rPr>
   </w:style>
   <w:style w:type="paragraph" w:styleId="Heading4">
@@ -754,7 +1047,7 @@
     <w:pPr>
       <w:keepNext/>
       <w:keepLines/>
-      <w:spacing w:before="80" w:after="40"/>
+      <w:spacing w:before="80" w:after="40" w:line="259" w:lineRule="auto"/>
       <w:outlineLvl w:val="3"/>
     </w:pPr>
     <w:rPr>
@@ -762,6 +1055,11 @@
       <w:i/>
       <w:iCs/>
       <w:color w:val="0F4761" w:themeColor="accent1" w:themeShade="BF"/>
+      <w:kern w:val="2"/>
+      <w:sz w:val="22"/>
+      <w:szCs w:val="22"/>
+      <w:lang w:eastAsia="en-US"/>
+      <w14:ligatures w14:val="standardContextual"/>
     </w:rPr>
   </w:style>
   <w:style w:type="paragraph" w:styleId="Heading5">
@@ -777,12 +1075,17 @@
     <w:pPr>
       <w:keepNext/>
       <w:keepLines/>
-      <w:spacing w:before="80" w:after="40"/>
+      <w:spacing w:before="80" w:after="40" w:line="259" w:lineRule="auto"/>
       <w:outlineLvl w:val="4"/>
     </w:pPr>
     <w:rPr>
       <w:rFonts w:eastAsiaTheme="majorEastAsia" w:cstheme="majorBidi"/>
       <w:color w:val="0F4761" w:themeColor="accent1" w:themeShade="BF"/>
+      <w:kern w:val="2"/>
+      <w:sz w:val="22"/>
+      <w:szCs w:val="22"/>
+      <w:lang w:eastAsia="en-US"/>
+      <w14:ligatures w14:val="standardContextual"/>
     </w:rPr>
   </w:style>
   <w:style w:type="paragraph" w:styleId="Heading6">
@@ -798,7 +1101,7 @@
     <w:pPr>
       <w:keepNext/>
       <w:keepLines/>
-      <w:spacing w:before="40" w:after="0"/>
+      <w:spacing w:before="40" w:after="0" w:line="259" w:lineRule="auto"/>
       <w:outlineLvl w:val="5"/>
     </w:pPr>
     <w:rPr>
@@ -806,6 +1109,11 @@
       <w:i/>
       <w:iCs/>
       <w:color w:val="595959" w:themeColor="text1" w:themeTint="A6"/>
+      <w:kern w:val="2"/>
+      <w:sz w:val="22"/>
+      <w:szCs w:val="22"/>
+      <w:lang w:eastAsia="en-US"/>
+      <w14:ligatures w14:val="standardContextual"/>
     </w:rPr>
   </w:style>
   <w:style w:type="paragraph" w:styleId="Heading7">
@@ -821,12 +1129,17 @@
     <w:pPr>
       <w:keepNext/>
       <w:keepLines/>
-      <w:spacing w:before="40" w:after="0"/>
+      <w:spacing w:before="40" w:after="0" w:line="259" w:lineRule="auto"/>
       <w:outlineLvl w:val="6"/>
     </w:pPr>
     <w:rPr>
       <w:rFonts w:eastAsiaTheme="majorEastAsia" w:cstheme="majorBidi"/>
       <w:color w:val="595959" w:themeColor="text1" w:themeTint="A6"/>
+      <w:kern w:val="2"/>
+      <w:sz w:val="22"/>
+      <w:szCs w:val="22"/>
+      <w:lang w:eastAsia="en-US"/>
+      <w14:ligatures w14:val="standardContextual"/>
     </w:rPr>
   </w:style>
   <w:style w:type="paragraph" w:styleId="Heading8">
@@ -842,7 +1155,7 @@
     <w:pPr>
       <w:keepNext/>
       <w:keepLines/>
-      <w:spacing w:after="0"/>
+      <w:spacing w:after="0" w:line="259" w:lineRule="auto"/>
       <w:outlineLvl w:val="7"/>
     </w:pPr>
     <w:rPr>
@@ -850,6 +1163,11 @@
       <w:i/>
       <w:iCs/>
       <w:color w:val="272727" w:themeColor="text1" w:themeTint="D8"/>
+      <w:kern w:val="2"/>
+      <w:sz w:val="22"/>
+      <w:szCs w:val="22"/>
+      <w:lang w:eastAsia="en-US"/>
+      <w14:ligatures w14:val="standardContextual"/>
     </w:rPr>
   </w:style>
   <w:style w:type="paragraph" w:styleId="Heading9">
@@ -865,12 +1183,17 @@
     <w:pPr>
       <w:keepNext/>
       <w:keepLines/>
-      <w:spacing w:after="0"/>
+      <w:spacing w:after="0" w:line="259" w:lineRule="auto"/>
       <w:outlineLvl w:val="8"/>
     </w:pPr>
     <w:rPr>
       <w:rFonts w:eastAsiaTheme="majorEastAsia" w:cstheme="majorBidi"/>
       <w:color w:val="272727" w:themeColor="text1" w:themeTint="D8"/>
+      <w:kern w:val="2"/>
+      <w:sz w:val="22"/>
+      <w:szCs w:val="22"/>
+      <w:lang w:eastAsia="en-US"/>
+      <w14:ligatures w14:val="standardContextual"/>
     </w:rPr>
   </w:style>
   <w:style w:type="character" w:default="1" w:styleId="DefaultParagraphFont">
@@ -1024,13 +1347,30 @@
     <w:basedOn w:val="Normal"/>
     <w:next w:val="Normal"/>
     <w:link w:val="TitleChar"/>
-    <w:uiPriority w:val="10"/>
+    <w:uiPriority w:val="2"/>
     <w:qFormat/>
     <w:rsid w:val="00E73BD2"/>
     <w:pPr>
       <w:spacing w:after="80" w:line="240" w:lineRule="auto"/>
       <w:contextualSpacing/>
     </w:pPr>
+    <w:rPr>
+      <w:rFonts w:asciiTheme="majorHAnsi" w:eastAsiaTheme="majorEastAsia" w:hAnsiTheme="majorHAnsi" w:cstheme="majorBidi"/>
+      <w:color w:val="auto"/>
+      <w:spacing w:val="-10"/>
+      <w:kern w:val="28"/>
+      <w:sz w:val="56"/>
+      <w:szCs w:val="56"/>
+      <w:lang w:eastAsia="en-US"/>
+      <w14:ligatures w14:val="standardContextual"/>
+    </w:rPr>
+  </w:style>
+  <w:style w:type="character" w:customStyle="1" w:styleId="TitleChar">
+    <w:name w:val="Title Char"/>
+    <w:basedOn w:val="DefaultParagraphFont"/>
+    <w:link w:val="Title"/>
+    <w:uiPriority w:val="2"/>
+    <w:rsid w:val="00E73BD2"/>
     <w:rPr>
       <w:rFonts w:asciiTheme="majorHAnsi" w:eastAsiaTheme="majorEastAsia" w:hAnsiTheme="majorHAnsi" w:cstheme="majorBidi"/>
       <w:spacing w:val="-10"/>
@@ -1039,20 +1379,6 @@
       <w:szCs w:val="56"/>
     </w:rPr>
   </w:style>
-  <w:style w:type="character" w:customStyle="1" w:styleId="TitleChar">
-    <w:name w:val="Title Char"/>
-    <w:basedOn w:val="DefaultParagraphFont"/>
-    <w:link w:val="Title"/>
-    <w:uiPriority w:val="10"/>
-    <w:rsid w:val="00E73BD2"/>
-    <w:rPr>
-      <w:rFonts w:asciiTheme="majorHAnsi" w:eastAsiaTheme="majorEastAsia" w:hAnsiTheme="majorHAnsi" w:cstheme="majorBidi"/>
-      <w:spacing w:val="-10"/>
-      <w:kern w:val="28"/>
-      <w:sz w:val="56"/>
-      <w:szCs w:val="56"/>
-    </w:rPr>
-  </w:style>
   <w:style w:type="paragraph" w:styleId="Subtitle">
     <w:name w:val="Subtitle"/>
     <w:basedOn w:val="Normal"/>
@@ -1065,7 +1391,25 @@
       <w:numPr>
         <w:ilvl w:val="1"/>
       </w:numPr>
-    </w:pPr>
+      <w:spacing w:after="160" w:line="259" w:lineRule="auto"/>
+    </w:pPr>
+    <w:rPr>
+      <w:rFonts w:eastAsiaTheme="majorEastAsia" w:cstheme="majorBidi"/>
+      <w:color w:val="595959" w:themeColor="text1" w:themeTint="A6"/>
+      <w:spacing w:val="15"/>
+      <w:kern w:val="2"/>
+      <w:sz w:val="28"/>
+      <w:szCs w:val="28"/>
+      <w:lang w:eastAsia="en-US"/>
+      <w14:ligatures w14:val="standardContextual"/>
+    </w:rPr>
+  </w:style>
+  <w:style w:type="character" w:customStyle="1" w:styleId="SubtitleChar">
+    <w:name w:val="Subtitle Char"/>
+    <w:basedOn w:val="DefaultParagraphFont"/>
+    <w:link w:val="Subtitle"/>
+    <w:uiPriority w:val="11"/>
+    <w:rsid w:val="00E73BD2"/>
     <w:rPr>
       <w:rFonts w:eastAsiaTheme="majorEastAsia" w:cstheme="majorBidi"/>
       <w:color w:val="595959" w:themeColor="text1" w:themeTint="A6"/>
@@ -1074,20 +1418,6 @@
       <w:szCs w:val="28"/>
     </w:rPr>
   </w:style>
-  <w:style w:type="character" w:customStyle="1" w:styleId="SubtitleChar">
-    <w:name w:val="Subtitle Char"/>
-    <w:basedOn w:val="DefaultParagraphFont"/>
-    <w:link w:val="Subtitle"/>
-    <w:uiPriority w:val="11"/>
-    <w:rsid w:val="00E73BD2"/>
-    <w:rPr>
-      <w:rFonts w:eastAsiaTheme="majorEastAsia" w:cstheme="majorBidi"/>
-      <w:color w:val="595959" w:themeColor="text1" w:themeTint="A6"/>
-      <w:spacing w:val="15"/>
-      <w:sz w:val="28"/>
-      <w:szCs w:val="28"/>
-    </w:rPr>
-  </w:style>
   <w:style w:type="paragraph" w:styleId="Quote">
     <w:name w:val="Quote"/>
     <w:basedOn w:val="Normal"/>
@@ -1097,13 +1427,18 @@
     <w:qFormat/>
     <w:rsid w:val="00E73BD2"/>
     <w:pPr>
-      <w:spacing w:before="160"/>
+      <w:spacing w:before="160" w:after="160" w:line="259" w:lineRule="auto"/>
       <w:jc w:val="center"/>
     </w:pPr>
     <w:rPr>
+      <w:rFonts w:eastAsiaTheme="minorHAnsi"/>
       <w:i/>
       <w:iCs/>
-      <w:color w:val="404040" w:themeColor="text1" w:themeTint="BF"/>
+      <w:kern w:val="2"/>
+      <w:sz w:val="22"/>
+      <w:szCs w:val="22"/>
+      <w:lang w:eastAsia="en-US"/>
+      <w14:ligatures w14:val="standardContextual"/>
     </w:rPr>
   </w:style>
   <w:style w:type="character" w:customStyle="1" w:styleId="QuoteChar">
@@ -1125,9 +1460,19 @@
     <w:qFormat/>
     <w:rsid w:val="00E73BD2"/>
     <w:pPr>
+      <w:spacing w:after="160" w:line="259" w:lineRule="auto"/>
       <w:ind w:left="720"/>
       <w:contextualSpacing/>
     </w:pPr>
+    <w:rPr>
+      <w:rFonts w:eastAsiaTheme="minorHAnsi"/>
+      <w:color w:val="auto"/>
+      <w:kern w:val="2"/>
+      <w:sz w:val="22"/>
+      <w:szCs w:val="22"/>
+      <w:lang w:eastAsia="en-US"/>
+      <w14:ligatures w14:val="standardContextual"/>
+    </w:rPr>
   </w:style>
   <w:style w:type="character" w:styleId="IntenseEmphasis">
     <w:name w:val="Intense Emphasis"/>
@@ -1154,14 +1499,20 @@
         <w:top w:val="single" w:sz="4" w:space="10" w:color="0F4761" w:themeColor="accent1" w:themeShade="BF"/>
         <w:bottom w:val="single" w:sz="4" w:space="10" w:color="0F4761" w:themeColor="accent1" w:themeShade="BF"/>
       </w:pBdr>
-      <w:spacing w:before="360" w:after="360"/>
+      <w:spacing w:before="360" w:after="360" w:line="259" w:lineRule="auto"/>
       <w:ind w:left="864" w:right="864"/>
       <w:jc w:val="center"/>
     </w:pPr>
     <w:rPr>
+      <w:rFonts w:eastAsiaTheme="minorHAnsi"/>
       <w:i/>
       <w:iCs/>
       <w:color w:val="0F4761" w:themeColor="accent1" w:themeShade="BF"/>
+      <w:kern w:val="2"/>
+      <w:sz w:val="22"/>
+      <w:szCs w:val="22"/>
+      <w:lang w:eastAsia="en-US"/>
+      <w14:ligatures w14:val="standardContextual"/>
     </w:rPr>
   </w:style>
   <w:style w:type="character" w:customStyle="1" w:styleId="IntenseQuoteChar">
@@ -1193,7 +1544,7 @@
   <w:style w:type="table" w:styleId="TableGrid">
     <w:name w:val="Table Grid"/>
     <w:basedOn w:val="TableNormal"/>
-    <w:uiPriority w:val="39"/>
+    <w:uiPriority w:val="59"/>
     <w:rsid w:val="006E5E17"/>
     <w:pPr>
       <w:spacing w:after="0" w:line="240" w:lineRule="auto"/>
@@ -1208,6 +1559,255 @@
         <w:insideV w:val="single" w:sz="4" w:space="0" w:color="auto"/>
       </w:tblBorders>
     </w:tblPr>
+  </w:style>
+  <w:style w:type="paragraph" w:styleId="Date">
+    <w:name w:val="Date"/>
+    <w:basedOn w:val="Normal"/>
+    <w:next w:val="Normal"/>
+    <w:link w:val="DateChar"/>
+    <w:uiPriority w:val="3"/>
+    <w:qFormat/>
+    <w:rsid w:val="00EA0B80"/>
+    <w:pPr>
+      <w:spacing w:after="40" w:line="240" w:lineRule="auto"/>
+    </w:pPr>
+    <w:rPr>
+      <w:rFonts w:asciiTheme="majorHAnsi" w:eastAsiaTheme="majorEastAsia" w:hAnsiTheme="majorHAnsi" w:cstheme="majorBidi"/>
+      <w:color w:val="000000" w:themeColor="text1"/>
+      <w:sz w:val="36"/>
+      <w:szCs w:val="36"/>
+    </w:rPr>
+  </w:style>
+  <w:style w:type="character" w:customStyle="1" w:styleId="DateChar">
+    <w:name w:val="Date Char"/>
+    <w:basedOn w:val="DefaultParagraphFont"/>
+    <w:link w:val="Date"/>
+    <w:uiPriority w:val="3"/>
+    <w:rsid w:val="00EA0B80"/>
+    <w:rPr>
+      <w:rFonts w:asciiTheme="majorHAnsi" w:eastAsiaTheme="majorEastAsia" w:hAnsiTheme="majorHAnsi" w:cstheme="majorBidi"/>
+      <w:color w:val="000000" w:themeColor="text1"/>
+      <w:kern w:val="0"/>
+      <w:sz w:val="36"/>
+      <w:szCs w:val="36"/>
+      <w:lang w:eastAsia="ja-JP"/>
+      <w14:ligatures w14:val="none"/>
+    </w:rPr>
+  </w:style>
+  <w:style w:type="paragraph" w:styleId="Footer">
+    <w:name w:val="footer"/>
+    <w:basedOn w:val="Normal"/>
+    <w:link w:val="FooterChar"/>
+    <w:uiPriority w:val="99"/>
+    <w:unhideWhenUsed/>
+    <w:qFormat/>
+    <w:rsid w:val="00EA0B80"/>
+    <w:pPr>
+      <w:spacing w:after="0" w:line="240" w:lineRule="auto"/>
+      <w:ind w:left="29" w:right="29"/>
+    </w:pPr>
+    <w:rPr>
+      <w:color w:val="156082" w:themeColor="accent1"/>
+    </w:rPr>
+  </w:style>
+  <w:style w:type="character" w:customStyle="1" w:styleId="FooterChar">
+    <w:name w:val="Footer Char"/>
+    <w:basedOn w:val="DefaultParagraphFont"/>
+    <w:link w:val="Footer"/>
+    <w:uiPriority w:val="99"/>
+    <w:rsid w:val="00EA0B80"/>
+    <w:rPr>
+      <w:rFonts w:eastAsiaTheme="minorEastAsia"/>
+      <w:color w:val="156082" w:themeColor="accent1"/>
+      <w:kern w:val="0"/>
+      <w:sz w:val="20"/>
+      <w:szCs w:val="20"/>
+      <w:lang w:eastAsia="ja-JP"/>
+      <w14:ligatures w14:val="none"/>
+    </w:rPr>
+  </w:style>
+  <w:style w:type="paragraph" w:customStyle="1" w:styleId="FormHeading">
+    <w:name w:val="Form Heading"/>
+    <w:basedOn w:val="Normal"/>
+    <w:uiPriority w:val="1"/>
+    <w:qFormat/>
+    <w:rsid w:val="00EA0B80"/>
+    <w:pPr>
+      <w:spacing w:before="320" w:after="0" w:line="240" w:lineRule="auto"/>
+    </w:pPr>
+    <w:rPr>
+      <w:b/>
+      <w:bCs/>
+    </w:rPr>
+  </w:style>
+  <w:style w:type="paragraph" w:customStyle="1" w:styleId="Graphic">
+    <w:name w:val="Graphic"/>
+    <w:basedOn w:val="Normal"/>
+    <w:uiPriority w:val="99"/>
+    <w:rsid w:val="00EA0B80"/>
+    <w:pPr>
+      <w:spacing w:after="80" w:line="240" w:lineRule="auto"/>
+      <w:jc w:val="center"/>
+    </w:pPr>
+  </w:style>
+  <w:style w:type="paragraph" w:styleId="Header">
+    <w:name w:val="header"/>
+    <w:basedOn w:val="Normal"/>
+    <w:link w:val="HeaderChar"/>
+    <w:uiPriority w:val="99"/>
+    <w:qFormat/>
+    <w:rsid w:val="00EA0B80"/>
+    <w:pPr>
+      <w:spacing w:after="380" w:line="240" w:lineRule="auto"/>
+    </w:pPr>
+  </w:style>
+  <w:style w:type="character" w:customStyle="1" w:styleId="HeaderChar">
+    <w:name w:val="Header Char"/>
+    <w:basedOn w:val="DefaultParagraphFont"/>
+    <w:link w:val="Header"/>
+    <w:uiPriority w:val="99"/>
+    <w:rsid w:val="00EA0B80"/>
+    <w:rPr>
+      <w:rFonts w:eastAsiaTheme="minorEastAsia"/>
+      <w:color w:val="404040" w:themeColor="text1" w:themeTint="BF"/>
+      <w:kern w:val="0"/>
+      <w:sz w:val="20"/>
+      <w:szCs w:val="20"/>
+      <w:lang w:eastAsia="ja-JP"/>
+      <w14:ligatures w14:val="none"/>
+    </w:rPr>
+  </w:style>
+  <w:style w:type="paragraph" w:customStyle="1" w:styleId="Organization">
+    <w:name w:val="Organization"/>
+    <w:basedOn w:val="Normal"/>
+    <w:uiPriority w:val="4"/>
+    <w:qFormat/>
+    <w:rsid w:val="00EA0B80"/>
+    <w:pPr>
+      <w:spacing w:after="60" w:line="240" w:lineRule="auto"/>
+      <w:ind w:left="29" w:right="29"/>
+    </w:pPr>
+    <w:rPr>
+      <w:b/>
+      <w:bCs/>
+      <w:color w:val="156082" w:themeColor="accent1"/>
+      <w:sz w:val="36"/>
+      <w:szCs w:val="36"/>
+    </w:rPr>
+  </w:style>
+  <w:style w:type="paragraph" w:customStyle="1" w:styleId="Page">
+    <w:name w:val="Page"/>
+    <w:basedOn w:val="Normal"/>
+    <w:next w:val="Normal"/>
+    <w:uiPriority w:val="99"/>
+    <w:unhideWhenUsed/>
+    <w:rsid w:val="00EA0B80"/>
+    <w:pPr>
+      <w:spacing w:after="40" w:line="240" w:lineRule="auto"/>
+      <w:jc w:val="right"/>
+    </w:pPr>
+    <w:rPr>
+      <w:noProof/>
+      <w:color w:val="000000" w:themeColor="text1"/>
+      <w:sz w:val="36"/>
+      <w:szCs w:val="36"/>
+    </w:rPr>
+  </w:style>
+  <w:style w:type="character" w:styleId="Strong">
+    <w:name w:val="Strong"/>
+    <w:basedOn w:val="DefaultParagraphFont"/>
+    <w:uiPriority w:val="22"/>
+    <w:qFormat/>
+    <w:rsid w:val="00EA0B80"/>
+    <w:rPr>
+      <w:b/>
+      <w:bCs/>
+    </w:rPr>
+  </w:style>
+  <w:style w:type="paragraph" w:customStyle="1" w:styleId="FormText">
+    <w:name w:val="Form Text"/>
+    <w:basedOn w:val="Normal"/>
+    <w:uiPriority w:val="1"/>
+    <w:qFormat/>
+    <w:rsid w:val="00EA0B80"/>
+    <w:pPr>
+      <w:spacing w:after="0" w:line="264" w:lineRule="auto"/>
+    </w:pPr>
+    <w:rPr>
+      <w:color w:val="156082" w:themeColor="accent1"/>
+      <w:sz w:val="18"/>
+      <w:szCs w:val="18"/>
+    </w:rPr>
+  </w:style>
+  <w:style w:type="paragraph" w:customStyle="1" w:styleId="Terms">
+    <w:name w:val="Terms"/>
+    <w:basedOn w:val="Normal"/>
+    <w:uiPriority w:val="4"/>
+    <w:qFormat/>
+    <w:rsid w:val="00EA0B80"/>
+    <w:pPr>
+      <w:spacing w:before="220" w:line="240" w:lineRule="auto"/>
+      <w:jc w:val="right"/>
+    </w:pPr>
+    <w:rPr>
+      <w:noProof/>
+      <w:color w:val="156082" w:themeColor="accent1"/>
+      <w:sz w:val="22"/>
+      <w:szCs w:val="22"/>
+    </w:rPr>
+  </w:style>
+  <w:style w:type="paragraph" w:styleId="Closing">
+    <w:name w:val="Closing"/>
+    <w:basedOn w:val="Normal"/>
+    <w:link w:val="ClosingChar"/>
+    <w:uiPriority w:val="4"/>
+    <w:unhideWhenUsed/>
+    <w:qFormat/>
+    <w:rsid w:val="00EA0B80"/>
+    <w:pPr>
+      <w:jc w:val="right"/>
+    </w:pPr>
+    <w:rPr>
+      <w:b/>
+      <w:bCs/>
+      <w:sz w:val="22"/>
+      <w:szCs w:val="22"/>
+    </w:rPr>
+  </w:style>
+  <w:style w:type="character" w:customStyle="1" w:styleId="ClosingChar">
+    <w:name w:val="Closing Char"/>
+    <w:basedOn w:val="DefaultParagraphFont"/>
+    <w:link w:val="Closing"/>
+    <w:uiPriority w:val="4"/>
+    <w:rsid w:val="00EA0B80"/>
+    <w:rPr>
+      <w:rFonts w:eastAsiaTheme="minorEastAsia"/>
+      <w:b/>
+      <w:bCs/>
+      <w:color w:val="404040" w:themeColor="text1" w:themeTint="BF"/>
+      <w:kern w:val="0"/>
+      <w:lang w:eastAsia="ja-JP"/>
+      <w14:ligatures w14:val="none"/>
+    </w:rPr>
+  </w:style>
+  <w:style w:type="paragraph" w:styleId="NoSpacing">
+    <w:name w:val="No Spacing"/>
+    <w:uiPriority w:val="1"/>
+    <w:unhideWhenUsed/>
+    <w:qFormat/>
+    <w:rsid w:val="00EA0B80"/>
+    <w:pPr>
+      <w:spacing w:after="0" w:line="240" w:lineRule="auto"/>
+    </w:pPr>
+    <w:rPr>
+      <w:rFonts w:eastAsiaTheme="minorEastAsia"/>
+      <w:color w:val="404040" w:themeColor="text1" w:themeTint="BF"/>
+      <w:kern w:val="0"/>
+      <w:sz w:val="20"/>
+      <w:szCs w:val="20"/>
+      <w:lang w:eastAsia="ja-JP"/>
+      <w14:ligatures w14:val="none"/>
+    </w:rPr>
   </w:style>
 </w:styles>
 </file>

</xml_diff>

<commit_message>
changed client URL to azure hosted website
</commit_message>
<xml_diff>
--- a/AdminApplication/Invoice.docx
+++ b/AdminApplication/Invoice.docx
@@ -41,7 +41,11 @@
             <w:tcW w:w="288" w:type="dxa"/>
             <w:vAlign w:val="bottom"/>
           </w:tcPr>
-          <w:p/>
+          <w:p>
+            <w:pPr>
+              <w:jc w:val="right"/>
+            </w:pPr>
+          </w:p>
         </w:tc>
         <w:tc>
           <w:tcPr>
@@ -51,6 +55,7 @@
           <w:p>
             <w:pPr>
               <w:pStyle w:val="Title"/>
+              <w:jc w:val="right"/>
             </w:pPr>
             <w:r>
               <w:rPr>
@@ -58,49 +63,6 @@
               </w:rPr>
               <w:t>Invoice No. 1234</w:t>
             </w:r>
-          </w:p>
-        </w:tc>
-      </w:tr>
-      <w:tr>
-        <w:trPr>
-          <w:trHeight w:hRule="exact" w:val="86"/>
-        </w:trPr>
-        <w:tc>
-          <w:tcPr>
-            <w:tcW w:w="2088" w:type="dxa"/>
-            <w:shd w:val="clear" w:color="auto" w:fill="000000" w:themeFill="text1"/>
-          </w:tcPr>
-          <w:p>
-            <w:pPr>
-              <w:rPr>
-                <w:sz w:val="10"/>
-              </w:rPr>
-            </w:pPr>
-          </w:p>
-        </w:tc>
-        <w:tc>
-          <w:tcPr>
-            <w:tcW w:w="288" w:type="dxa"/>
-          </w:tcPr>
-          <w:p>
-            <w:pPr>
-              <w:rPr>
-                <w:sz w:val="10"/>
-              </w:rPr>
-            </w:pPr>
-          </w:p>
-        </w:tc>
-        <w:tc>
-          <w:tcPr>
-            <w:tcW w:w="8424" w:type="dxa"/>
-            <w:shd w:val="clear" w:color="auto" w:fill="000000" w:themeFill="text1"/>
-          </w:tcPr>
-          <w:p>
-            <w:pPr>
-              <w:rPr>
-                <w:sz w:val="10"/>
-              </w:rPr>
-            </w:pPr>
           </w:p>
         </w:tc>
       </w:tr>
@@ -108,9 +70,6 @@
     <w:p>
       <w:pPr>
         <w:pStyle w:val="NoSpacing"/>
-        <w:rPr>
-          <w:lang w:val="mk-MK"/>
-        </w:rPr>
       </w:pPr>
     </w:p>
     <w:tbl>
@@ -143,6 +102,7 @@
                 <w:szCs w:val="24"/>
               </w:rPr>
             </w:pPr>
+            <w:proofErr w:type="spellStart"/>
             <w:r>
               <w:rPr>
                 <w:sz w:val="24"/>
@@ -150,6 +110,7 @@
               </w:rPr>
               <w:t>OrderNumber</w:t>
             </w:r>
+            <w:proofErr w:type="spellEnd"/>
           </w:p>
         </w:tc>
         <w:tc>
@@ -165,6 +126,7 @@
                 <w:szCs w:val="24"/>
               </w:rPr>
             </w:pPr>
+            <w:proofErr w:type="spellStart"/>
             <w:r>
               <w:rPr>
                 <w:sz w:val="24"/>
@@ -172,6 +134,7 @@
               </w:rPr>
               <w:t>UserName</w:t>
             </w:r>
+            <w:proofErr w:type="spellEnd"/>
           </w:p>
         </w:tc>
         <w:tc>
@@ -215,7 +178,23 @@
                 <w:sz w:val="24"/>
                 <w:szCs w:val="24"/>
               </w:rPr>
-              <w:t>{{OrderNumber}}</w:t>
+              <w:t>{{</w:t>
+            </w:r>
+            <w:proofErr w:type="spellStart"/>
+            <w:r>
+              <w:rPr>
+                <w:sz w:val="24"/>
+                <w:szCs w:val="24"/>
+              </w:rPr>
+              <w:t>OrderNumber</w:t>
+            </w:r>
+            <w:proofErr w:type="spellEnd"/>
+            <w:r>
+              <w:rPr>
+                <w:sz w:val="24"/>
+                <w:szCs w:val="24"/>
+              </w:rPr>
+              <w:t>}}</w:t>
             </w:r>
           </w:p>
         </w:tc>
@@ -237,7 +216,23 @@
                 <w:sz w:val="24"/>
                 <w:szCs w:val="24"/>
               </w:rPr>
-              <w:t>{{UserName}}</w:t>
+              <w:t>{{</w:t>
+            </w:r>
+            <w:proofErr w:type="spellStart"/>
+            <w:r>
+              <w:rPr>
+                <w:sz w:val="24"/>
+                <w:szCs w:val="24"/>
+              </w:rPr>
+              <w:t>UserName</w:t>
+            </w:r>
+            <w:proofErr w:type="spellEnd"/>
+            <w:r>
+              <w:rPr>
+                <w:sz w:val="24"/>
+                <w:szCs w:val="24"/>
+              </w:rPr>
+              <w:t>}}</w:t>
             </w:r>
           </w:p>
         </w:tc>
@@ -261,7 +256,27 @@
                 <w:sz w:val="22"/>
                 <w:szCs w:val="22"/>
               </w:rPr>
-              <w:t>{{TravelPackageList}}</w:t>
+              <w:t>{{</w:t>
+            </w:r>
+            <w:proofErr w:type="spellStart"/>
+            <w:r>
+              <w:rPr>
+                <w:rFonts w:cstheme="minorHAnsi"/>
+                <w:color w:val="000000"/>
+                <w:sz w:val="22"/>
+                <w:szCs w:val="22"/>
+              </w:rPr>
+              <w:t>TravelPackageList</w:t>
+            </w:r>
+            <w:proofErr w:type="spellEnd"/>
+            <w:r>
+              <w:rPr>
+                <w:rFonts w:cstheme="minorHAnsi"/>
+                <w:color w:val="000000"/>
+                <w:sz w:val="22"/>
+                <w:szCs w:val="22"/>
+              </w:rPr>
+              <w:t>}}</w:t>
             </w:r>
           </w:p>
         </w:tc>
@@ -270,6 +285,7 @@
         <w:trPr>
           <w:gridAfter w:val="2"/>
           <w:wAfter w:w="5989" w:type="dxa"/>
+          <w:trHeight w:val="260"/>
         </w:trPr>
         <w:tc>
           <w:tcPr>
@@ -283,12 +299,21 @@
                 <w:szCs w:val="24"/>
               </w:rPr>
             </w:pPr>
+            <w:proofErr w:type="spellStart"/>
             <w:r>
               <w:rPr>
                 <w:sz w:val="24"/>
                 <w:szCs w:val="24"/>
               </w:rPr>
-              <w:t>TotalPrice Due</w:t>
+              <w:t>TotalPrice</w:t>
+            </w:r>
+            <w:proofErr w:type="spellEnd"/>
+            <w:r>
+              <w:rPr>
+                <w:sz w:val="24"/>
+                <w:szCs w:val="24"/>
+              </w:rPr>
+              <w:t xml:space="preserve"> Due</w:t>
             </w:r>
           </w:p>
         </w:tc>
@@ -310,7 +335,23 @@
                 <w:sz w:val="24"/>
                 <w:szCs w:val="24"/>
               </w:rPr>
-              <w:t>{{TotalPrice}}</w:t>
+              <w:t>{{</w:t>
+            </w:r>
+            <w:proofErr w:type="spellStart"/>
+            <w:r>
+              <w:rPr>
+                <w:sz w:val="24"/>
+                <w:szCs w:val="24"/>
+              </w:rPr>
+              <w:t>TotalPrice</w:t>
+            </w:r>
+            <w:proofErr w:type="spellEnd"/>
+            <w:r>
+              <w:rPr>
+                <w:sz w:val="24"/>
+                <w:szCs w:val="24"/>
+              </w:rPr>
+              <w:t>}}</w:t>
             </w:r>
           </w:p>
         </w:tc>

</xml_diff>